<commit_message>
Correcciones en sección 5.2
</commit_message>
<xml_diff>
--- a/Vision-Alcance/Sistema ecommerce.docx
+++ b/Vision-Alcance/Sistema ecommerce.docx
@@ -657,25 +657,7 @@
           <w:spacing w:val="3"/>
           <w:lang w:eastAsia="en-GB"/>
         </w:rPr>
-        <w:t xml:space="preserve">El sistema estará diseñado para que un </w:t>
-      </w:r>
-      <w:r>
-        <w:rPr>
-          <w:rFonts w:ascii="Arial" w:eastAsia="Times New Roman" w:hAnsi="Arial" w:cs="Arial"/>
-          <w:color w:val="000000"/>
-          <w:spacing w:val="3"/>
-          <w:lang w:eastAsia="en-GB"/>
-        </w:rPr>
-        <w:t>número</w:t>
-      </w:r>
-      <w:r>
-        <w:rPr>
-          <w:rFonts w:ascii="Arial" w:eastAsia="Times New Roman" w:hAnsi="Arial" w:cs="Arial"/>
-          <w:color w:val="000000"/>
-          <w:spacing w:val="3"/>
-          <w:lang w:eastAsia="en-GB"/>
-        </w:rPr>
-        <w:t xml:space="preserve"> indeterminado de cuentas de usuarios se registren, esta cantidad estará limitado a la capacidad de almacenamiento del hosting. En cuanto al flujo mensual de clientes registrados y sin registrar, se planea que en un principio sea de 500 usuarios, lo que equivale a un promedio de 16 personas al día. Por supuesto que, si esto no llega a ser suficiente, podría aumentarse el ancho de banda en el plan de hosting.</w:t>
+        <w:t>El sistema estará diseñado para que un número indeterminado de cuentas de usuarios se registren, esta cantidad estará limitado a la capacidad de almacenamiento del hosting. En cuanto al flujo mensual de clientes registrados y sin registrar, se planea que en un principio sea de 500 usuarios, lo que equivale a un promedio de 16 personas al día. Por supuesto que, si esto no llega a ser suficiente, podría aumentarse el ancho de banda en el plan de hosting.</w:t>
       </w:r>
     </w:p>
     <w:p>
@@ -720,21 +702,8 @@
           <w:lang w:eastAsia="en-GB"/>
         </w:rPr>
         <w:lastRenderedPageBreak/>
-        <w:t>Al estar alojada en la web, la página funcionará correctamente en cualquier sistema operativo con el uso de cualquier navegador.</w:t>
-      </w:r>
-    </w:p>
-    <w:p>
-      <w:pPr>
-        <w:shd w:val="clear" w:color="auto" w:fill="FFFFFF"/>
-        <w:spacing w:after="0" w:line="405" w:lineRule="atLeast"/>
-        <w:textAlignment w:val="baseline"/>
-        <w:rPr>
-          <w:rFonts w:ascii="Arial" w:eastAsia="Times New Roman" w:hAnsi="Arial" w:cs="Arial"/>
-          <w:color w:val="000000"/>
-          <w:spacing w:val="3"/>
-          <w:lang w:eastAsia="en-GB"/>
-        </w:rPr>
-      </w:pPr>
+        <w:t xml:space="preserve">El servidor estará alojado en Linux. </w:t>
+      </w:r>
       <w:r>
         <w:rPr>
           <w:rFonts w:ascii="Arial" w:eastAsia="Times New Roman" w:hAnsi="Arial" w:cs="Arial"/>

</xml_diff>